<commit_message>
Update Project Proposal Adv Statistics Group 5.docx
</commit_message>
<xml_diff>
--- a/Project Proposal Adv Statistics Group 5.docx
+++ b/Project Proposal Adv Statistics Group 5.docx
@@ -103,7 +103,39 @@
           <w:sz w:val="22"/>
           <w:szCs w:val="22"/>
         </w:rPr>
-        <w:t>Although the original Kaggle competition provides both a training and a test set, we decided to use only the training dataset for our analysis. The reason is that the test set does not include the target variable, as it was designed to generate a leaderboard across different teams in the competition. Since our goal is to explore, model, and evaluate the problem independently of the competition format, the training dataset was sufficient for both model development and validation.</w:t>
+        <w:t xml:space="preserve">Although the original Kaggle competition provides both a training and a test set, we decided to use only the training dataset for our analysis. The reason is that the test set does not include the target variable, as it was designed to generate a leaderboard across different teams in the competition. Since our goal is to explore, model, and evaluate the problem independently of the competition format, the training dataset was sufficient for both model </w:t>
+      </w:r>
+      <w:r>
+        <w:rPr>
+          <w:rFonts w:ascii="Times New Roman" w:hAnsi="Times New Roman" w:cs="Times New Roman"/>
+          <w:sz w:val="22"/>
+          <w:szCs w:val="22"/>
+        </w:rPr>
+        <w:t>training</w:t>
+      </w:r>
+      <w:r>
+        <w:rPr>
+          <w:rFonts w:ascii="Times New Roman" w:hAnsi="Times New Roman" w:cs="Times New Roman"/>
+          <w:sz w:val="22"/>
+          <w:szCs w:val="22"/>
+        </w:rPr>
+        <w:t xml:space="preserve"> and </w:t>
+      </w:r>
+      <w:r>
+        <w:rPr>
+          <w:rFonts w:ascii="Times New Roman" w:hAnsi="Times New Roman" w:cs="Times New Roman"/>
+          <w:sz w:val="22"/>
+          <w:szCs w:val="22"/>
+        </w:rPr>
+        <w:t>testing</w:t>
+      </w:r>
+      <w:r>
+        <w:rPr>
+          <w:rFonts w:ascii="Times New Roman" w:hAnsi="Times New Roman" w:cs="Times New Roman"/>
+          <w:sz w:val="22"/>
+          <w:szCs w:val="22"/>
+        </w:rPr>
+        <w:t>.</w:t>
       </w:r>
     </w:p>
     <w:p>
@@ -121,7 +153,71 @@
           <w:sz w:val="22"/>
           <w:szCs w:val="22"/>
         </w:rPr>
-        <w:t>From a technical perspective, the dataset includes morphological characteristics of roads—such as road type, number of lanes, and curvature—legal components like speed limits and road signs, and contextual variables such as lighting conditions, weather, and time of day.</w:t>
+        <w:t>From a technical perspective, the dataset includes morphological characteristics of roads</w:t>
+      </w:r>
+      <w:r>
+        <w:rPr>
+          <w:rFonts w:ascii="Times New Roman" w:hAnsi="Times New Roman" w:cs="Times New Roman"/>
+          <w:sz w:val="22"/>
+          <w:szCs w:val="22"/>
+        </w:rPr>
+        <w:t xml:space="preserve">, </w:t>
+      </w:r>
+      <w:r>
+        <w:rPr>
+          <w:rFonts w:ascii="Times New Roman" w:hAnsi="Times New Roman" w:cs="Times New Roman"/>
+          <w:sz w:val="22"/>
+          <w:szCs w:val="22"/>
+        </w:rPr>
+        <w:t xml:space="preserve">such as road type, number of lanes, </w:t>
+      </w:r>
+      <w:r>
+        <w:rPr>
+          <w:rFonts w:ascii="Times New Roman" w:hAnsi="Times New Roman" w:cs="Times New Roman"/>
+          <w:sz w:val="22"/>
+          <w:szCs w:val="22"/>
+        </w:rPr>
+        <w:t xml:space="preserve">road </w:t>
+      </w:r>
+      <w:r>
+        <w:rPr>
+          <w:rFonts w:ascii="Times New Roman" w:hAnsi="Times New Roman" w:cs="Times New Roman"/>
+          <w:sz w:val="22"/>
+          <w:szCs w:val="22"/>
+        </w:rPr>
+        <w:t>curvatur</w:t>
+      </w:r>
+      <w:r>
+        <w:rPr>
+          <w:rFonts w:ascii="Times New Roman" w:hAnsi="Times New Roman" w:cs="Times New Roman"/>
+          <w:sz w:val="22"/>
+          <w:szCs w:val="22"/>
+        </w:rPr>
+        <w:t xml:space="preserve">e and </w:t>
+      </w:r>
+      <w:r>
+        <w:rPr>
+          <w:rFonts w:ascii="Times New Roman" w:hAnsi="Times New Roman" w:cs="Times New Roman"/>
+          <w:sz w:val="22"/>
+          <w:szCs w:val="22"/>
+        </w:rPr>
+        <w:t xml:space="preserve">legal components like speed limits and road signs, </w:t>
+      </w:r>
+      <w:r>
+        <w:rPr>
+          <w:rFonts w:ascii="Times New Roman" w:hAnsi="Times New Roman" w:cs="Times New Roman"/>
+          <w:sz w:val="22"/>
+          <w:szCs w:val="22"/>
+        </w:rPr>
+        <w:t>along with</w:t>
+      </w:r>
+      <w:r>
+        <w:rPr>
+          <w:rFonts w:ascii="Times New Roman" w:hAnsi="Times New Roman" w:cs="Times New Roman"/>
+          <w:sz w:val="22"/>
+          <w:szCs w:val="22"/>
+        </w:rPr>
+        <w:t xml:space="preserve"> contextual variables such as lighting conditions, weather, and time of day.</w:t>
       </w:r>
     </w:p>
     <w:p>
@@ -129,33 +225,33 @@
         <w:jc w:val="both"/>
         <w:rPr>
           <w:rFonts w:ascii="Times New Roman" w:hAnsi="Times New Roman" w:cs="Times New Roman"/>
-          <w:i/>
-          <w:iCs/>
           <w:sz w:val="22"/>
           <w:szCs w:val="22"/>
         </w:rPr>
       </w:pPr>
-      <w:proofErr w:type="spellStart"/>
-      <w:r>
-        <w:rPr>
-          <w:rFonts w:ascii="Times New Roman" w:hAnsi="Times New Roman" w:cs="Times New Roman"/>
-          <w:i/>
-          <w:iCs/>
-          <w:sz w:val="22"/>
-          <w:szCs w:val="22"/>
-        </w:rPr>
-        <w:t>df.head</w:t>
-      </w:r>
-      <w:proofErr w:type="spellEnd"/>
-      <w:r>
-        <w:rPr>
-          <w:rFonts w:ascii="Times New Roman" w:hAnsi="Times New Roman" w:cs="Times New Roman"/>
-          <w:i/>
-          <w:iCs/>
-          <w:sz w:val="22"/>
-          <w:szCs w:val="22"/>
-        </w:rPr>
-        <w:t>()</w:t>
+      <w:r>
+        <w:rPr>
+          <w:rFonts w:ascii="Times New Roman" w:hAnsi="Times New Roman" w:cs="Times New Roman"/>
+          <w:sz w:val="22"/>
+          <w:szCs w:val="22"/>
+        </w:rPr>
+        <w:t>We plan to begin our work with an Exploratory Data Analysis (EDA), following the standard steps of this process. Since the dataset is already well-structured and contains very few missing values, the cleaning phase will be relatively quick. We will then move directly to the visualization stage, using plots such as histograms, boxplots, and other descriptive graphics to understand the distributions and relationships between variables.</w:t>
+      </w:r>
+      <w:r>
+        <w:rPr>
+          <w:rFonts w:ascii="Times New Roman" w:hAnsi="Times New Roman" w:cs="Times New Roman"/>
+          <w:sz w:val="22"/>
+          <w:szCs w:val="22"/>
+        </w:rPr>
+        <w:t xml:space="preserve"> </w:t>
+      </w:r>
+      <w:r>
+        <w:rPr>
+          <w:rFonts w:ascii="Times New Roman" w:hAnsi="Times New Roman" w:cs="Times New Roman"/>
+          <w:sz w:val="22"/>
+          <w:szCs w:val="22"/>
+        </w:rPr>
+        <w:t>A more detailed correlation analysis will follow, including contingency tables, heatmaps, and additional techniques to investigate both linear and non-linear dependencies among features.</w:t>
       </w:r>
     </w:p>
     <w:p>
@@ -173,46 +269,75 @@
           <w:sz w:val="22"/>
           <w:szCs w:val="22"/>
         </w:rPr>
-        <w:drawing>
-          <wp:inline distT="0" distB="0" distL="0" distR="0" wp14:anchorId="7993878D" wp14:editId="68609C82">
-            <wp:extent cx="6120130" cy="770890"/>
-            <wp:effectExtent l="0" t="0" r="0" b="0"/>
-            <wp:docPr id="350598262" name="Picture 1" descr="A screenshot of a computer&#10;&#10;AI-generated content may be incorrect."/>
-            <wp:cNvGraphicFramePr>
-              <a:graphicFrameLocks xmlns:a="http://schemas.openxmlformats.org/drawingml/2006/main" noChangeAspect="1"/>
-            </wp:cNvGraphicFramePr>
-            <a:graphic xmlns:a="http://schemas.openxmlformats.org/drawingml/2006/main">
-              <a:graphicData uri="http://schemas.openxmlformats.org/drawingml/2006/picture">
-                <pic:pic xmlns:pic="http://schemas.openxmlformats.org/drawingml/2006/picture">
-                  <pic:nvPicPr>
-                    <pic:cNvPr id="350598262" name="Picture 1" descr="A screenshot of a computer&#10;&#10;AI-generated content may be incorrect."/>
-                    <pic:cNvPicPr/>
-                  </pic:nvPicPr>
-                  <pic:blipFill>
-                    <a:blip r:embed="rId6"/>
-                    <a:stretch>
-                      <a:fillRect/>
-                    </a:stretch>
-                  </pic:blipFill>
-                  <pic:spPr>
-                    <a:xfrm>
-                      <a:off x="0" y="0"/>
-                      <a:ext cx="6120130" cy="770890"/>
-                    </a:xfrm>
-                    <a:prstGeom prst="rect">
-                      <a:avLst/>
-                    </a:prstGeom>
-                  </pic:spPr>
-                </pic:pic>
-              </a:graphicData>
-            </a:graphic>
-          </wp:inline>
-        </w:drawing>
+        <w:t xml:space="preserve">Regarding the modelling phase, we are evaluating several regression </w:t>
+      </w:r>
+      <w:r>
+        <w:rPr>
+          <w:rFonts w:ascii="Times New Roman" w:hAnsi="Times New Roman" w:cs="Times New Roman"/>
+          <w:sz w:val="22"/>
+          <w:szCs w:val="22"/>
+        </w:rPr>
+        <w:t>models</w:t>
+      </w:r>
+      <w:r>
+        <w:rPr>
+          <w:rFonts w:ascii="Times New Roman" w:hAnsi="Times New Roman" w:cs="Times New Roman"/>
+          <w:sz w:val="22"/>
+          <w:szCs w:val="22"/>
+        </w:rPr>
+        <w:t>, including Ordinary Least Squares (</w:t>
+      </w:r>
+      <w:r>
+        <w:rPr>
+          <w:rFonts w:ascii="Times New Roman" w:hAnsi="Times New Roman" w:cs="Times New Roman"/>
+          <w:sz w:val="22"/>
+          <w:szCs w:val="22"/>
+        </w:rPr>
+        <w:t>simple linear regression</w:t>
+      </w:r>
+      <w:r>
+        <w:rPr>
+          <w:rFonts w:ascii="Times New Roman" w:hAnsi="Times New Roman" w:cs="Times New Roman"/>
+          <w:sz w:val="22"/>
+          <w:szCs w:val="22"/>
+        </w:rPr>
+        <w:t>), Ridge</w:t>
+      </w:r>
+      <w:r>
+        <w:rPr>
+          <w:rFonts w:ascii="Times New Roman" w:hAnsi="Times New Roman" w:cs="Times New Roman"/>
+          <w:sz w:val="22"/>
+          <w:szCs w:val="22"/>
+        </w:rPr>
+        <w:t xml:space="preserve"> and</w:t>
+      </w:r>
+      <w:r>
+        <w:rPr>
+          <w:rFonts w:ascii="Times New Roman" w:hAnsi="Times New Roman" w:cs="Times New Roman"/>
+          <w:sz w:val="22"/>
+          <w:szCs w:val="22"/>
+        </w:rPr>
+        <w:t xml:space="preserve"> Lasso.</w:t>
+      </w:r>
+      <w:r>
+        <w:rPr>
+          <w:rFonts w:ascii="Times New Roman" w:hAnsi="Times New Roman" w:cs="Times New Roman"/>
+          <w:sz w:val="22"/>
+          <w:szCs w:val="22"/>
+        </w:rPr>
+        <w:t xml:space="preserve"> </w:t>
+      </w:r>
+      <w:r>
+        <w:rPr>
+          <w:rFonts w:ascii="Times New Roman" w:hAnsi="Times New Roman" w:cs="Times New Roman"/>
+          <w:sz w:val="22"/>
+          <w:szCs w:val="22"/>
+        </w:rPr>
+        <w:t>To assess the performance of our models, we will define an evaluation framework consistent with the nature of our prediction task. Since the target variable represents the likelihood of an accident, our primary metric will be the Mean Squared Error (MSE), which naturally captures the discrepancy between predicted and actual probabilities. We will complement this with additional metrics such as Mean Absolute Error (MAE) and the coefficient of determination (R²) to obtain a more complete picture of model accuracy and robustness. This framework will allow us to compare the different approaches (OLS, Ridge, Lasso) and select the one offering the best balance between predictive performance and model complexity.</w:t>
       </w:r>
     </w:p>
     <w:p>
       <w:pPr>
-        <w:jc w:val="both"/>
         <w:rPr>
           <w:rFonts w:ascii="Times New Roman" w:hAnsi="Times New Roman" w:cs="Times New Roman"/>
           <w:sz w:val="22"/>
@@ -224,31 +349,325 @@
           <w:rFonts w:ascii="Times New Roman" w:hAnsi="Times New Roman" w:cs="Times New Roman"/>
           <w:sz w:val="22"/>
           <w:szCs w:val="22"/>
-        </w:rPr>
-        <w:t>We plan to begin our work with an Exploratory Data Analysis (EDA), following the standard steps of this process. Since the dataset is already well-structured and contains very few missing values, the cleaning phase will be relatively quick. We will then move directly to the visualization stage, using plots such as histograms, boxplots, and other descriptive graphics to understand the distributions and relationships between variables.</w:t>
+          <w:lang w:val="en-GB"/>
+        </w:rPr>
+        <w:t>We</w:t>
+      </w:r>
+      <w:r>
+        <w:rPr>
+          <w:rFonts w:ascii="Times New Roman" w:hAnsi="Times New Roman" w:cs="Times New Roman"/>
+          <w:sz w:val="22"/>
+          <w:szCs w:val="22"/>
+          <w:lang w:val="en-GB"/>
+        </w:rPr>
+        <w:t xml:space="preserve"> will</w:t>
+      </w:r>
+      <w:r>
+        <w:rPr>
+          <w:rFonts w:ascii="Times New Roman" w:hAnsi="Times New Roman" w:cs="Times New Roman"/>
+          <w:sz w:val="22"/>
+          <w:szCs w:val="22"/>
+          <w:lang w:val="en-GB"/>
+        </w:rPr>
+        <w:t xml:space="preserve"> then perform an inferential analysis to assess the robustness and statistical significance of the estimated coefficients after determining which of the OLS, Ridge,</w:t>
+      </w:r>
+      <w:r>
+        <w:rPr>
+          <w:rFonts w:ascii="Times New Roman" w:hAnsi="Times New Roman" w:cs="Times New Roman"/>
+          <w:sz w:val="22"/>
+          <w:szCs w:val="22"/>
+          <w:lang w:val="en-GB"/>
+        </w:rPr>
+        <w:t xml:space="preserve"> and</w:t>
+      </w:r>
+      <w:r>
+        <w:rPr>
+          <w:rFonts w:ascii="Times New Roman" w:hAnsi="Times New Roman" w:cs="Times New Roman"/>
+          <w:sz w:val="22"/>
+          <w:szCs w:val="22"/>
+          <w:lang w:val="en-GB"/>
+        </w:rPr>
+        <w:t xml:space="preserve"> Lasso regression models performed the best on the </w:t>
+      </w:r>
+      <w:r>
+        <w:rPr>
+          <w:rFonts w:ascii="Times New Roman" w:hAnsi="Times New Roman" w:cs="Times New Roman"/>
+          <w:sz w:val="22"/>
+          <w:szCs w:val="22"/>
+          <w:lang w:val="en-GB"/>
+        </w:rPr>
+        <w:t>test</w:t>
+      </w:r>
+      <w:r>
+        <w:rPr>
+          <w:rFonts w:ascii="Times New Roman" w:hAnsi="Times New Roman" w:cs="Times New Roman"/>
+          <w:sz w:val="22"/>
+          <w:szCs w:val="22"/>
+          <w:lang w:val="en-GB"/>
+        </w:rPr>
+        <w:t xml:space="preserve"> set.</w:t>
+      </w:r>
+      <w:r>
+        <w:t xml:space="preserve"> </w:t>
+      </w:r>
+      <w:r>
+        <w:rPr>
+          <w:rFonts w:ascii="Times New Roman" w:hAnsi="Times New Roman" w:cs="Times New Roman"/>
+          <w:sz w:val="22"/>
+          <w:szCs w:val="22"/>
+        </w:rPr>
+        <w:t>T</w:t>
+      </w:r>
+      <w:r>
+        <w:rPr>
+          <w:rFonts w:ascii="Times New Roman" w:hAnsi="Times New Roman" w:cs="Times New Roman"/>
+          <w:sz w:val="22"/>
+          <w:szCs w:val="22"/>
+        </w:rPr>
+        <w:t xml:space="preserve">-tests </w:t>
+      </w:r>
+      <w:r>
+        <w:rPr>
+          <w:rFonts w:ascii="Times New Roman" w:hAnsi="Times New Roman" w:cs="Times New Roman"/>
+          <w:sz w:val="22"/>
+          <w:szCs w:val="22"/>
+        </w:rPr>
+        <w:t>will be</w:t>
+      </w:r>
+      <w:r>
+        <w:rPr>
+          <w:rFonts w:ascii="Times New Roman" w:hAnsi="Times New Roman" w:cs="Times New Roman"/>
+          <w:sz w:val="22"/>
+          <w:szCs w:val="22"/>
+        </w:rPr>
+        <w:t xml:space="preserve"> applied to individual coefficients to verify the null hypothesis </w:t>
+      </w:r>
+      <m:oMath>
+        <m:sSub>
+          <m:sSubPr>
+            <m:ctrlPr>
+              <w:rPr>
+                <w:rFonts w:ascii="Cambria Math" w:hAnsi="Cambria Math" w:cs="Times New Roman"/>
+                <w:sz w:val="22"/>
+                <w:szCs w:val="22"/>
+              </w:rPr>
+            </m:ctrlPr>
+          </m:sSubPr>
+          <m:e>
+            <m:r>
+              <w:rPr>
+                <w:rFonts w:ascii="Cambria Math" w:hAnsi="Cambria Math" w:cs="Times New Roman"/>
+                <w:sz w:val="22"/>
+                <w:szCs w:val="22"/>
+              </w:rPr>
+              <m:t>H</m:t>
+            </m:r>
+          </m:e>
+          <m:sub>
+            <m:r>
+              <w:rPr>
+                <w:rFonts w:ascii="Cambria Math" w:hAnsi="Cambria Math" w:cs="Times New Roman"/>
+                <w:sz w:val="22"/>
+                <w:szCs w:val="22"/>
+              </w:rPr>
+              <m:t>0</m:t>
+            </m:r>
+          </m:sub>
+        </m:sSub>
+        <m:r>
+          <w:rPr>
+            <w:rFonts w:ascii="Cambria Math" w:hAnsi="Cambria Math" w:cs="Times New Roman"/>
+            <w:sz w:val="22"/>
+            <w:szCs w:val="22"/>
+          </w:rPr>
+          <m:t>:</m:t>
+        </m:r>
+        <m:r>
+          <w:rPr>
+            <w:rFonts w:ascii="Cambria Math" w:hAnsi="Cambria Math" w:cs="Times New Roman"/>
+            <w:sz w:val="22"/>
+            <w:szCs w:val="22"/>
+          </w:rPr>
+          <m:t xml:space="preserve"> </m:t>
+        </m:r>
+        <m:sSub>
+          <m:sSubPr>
+            <m:ctrlPr>
+              <w:rPr>
+                <w:rFonts w:ascii="Cambria Math" w:hAnsi="Cambria Math" w:cs="Times New Roman"/>
+                <w:sz w:val="22"/>
+                <w:szCs w:val="22"/>
+              </w:rPr>
+            </m:ctrlPr>
+          </m:sSubPr>
+          <m:e>
+            <m:r>
+              <w:rPr>
+                <w:rFonts w:ascii="Cambria Math" w:hAnsi="Cambria Math" w:cs="Times New Roman"/>
+                <w:sz w:val="22"/>
+                <w:szCs w:val="22"/>
+              </w:rPr>
+              <m:t>β</m:t>
+            </m:r>
+          </m:e>
+          <m:sub>
+            <m:r>
+              <w:rPr>
+                <w:rFonts w:ascii="Cambria Math" w:hAnsi="Cambria Math" w:cs="Times New Roman"/>
+                <w:sz w:val="22"/>
+                <w:szCs w:val="22"/>
+              </w:rPr>
+              <m:t>i</m:t>
+            </m:r>
+          </m:sub>
+        </m:sSub>
+        <m:r>
+          <w:rPr>
+            <w:rFonts w:ascii="Cambria Math" w:hAnsi="Cambria Math" w:cs="Times New Roman"/>
+            <w:sz w:val="22"/>
+            <w:szCs w:val="22"/>
+          </w:rPr>
+          <m:t>=0</m:t>
+        </m:r>
+      </m:oMath>
+      <w:r>
+        <w:rPr>
+          <w:rFonts w:ascii="Times New Roman" w:hAnsi="Times New Roman" w:cs="Times New Roman"/>
+          <w:sz w:val="22"/>
+          <w:szCs w:val="22"/>
+        </w:rPr>
+        <w:t>, where coefficients with p-values below 0.05 are considered statistically relevant in explaining the target variable.</w:t>
+      </w:r>
+      <w:r>
+        <w:rPr>
+          <w:rFonts w:ascii="Times New Roman" w:hAnsi="Times New Roman" w:cs="Times New Roman"/>
+          <w:sz w:val="22"/>
+          <w:szCs w:val="22"/>
+        </w:rPr>
+        <w:t xml:space="preserve"> </w:t>
+      </w:r>
+      <w:r>
+        <w:rPr>
+          <w:rFonts w:ascii="Times New Roman" w:hAnsi="Times New Roman" w:cs="Times New Roman"/>
+          <w:sz w:val="22"/>
+          <w:szCs w:val="22"/>
+        </w:rPr>
+        <w:t xml:space="preserve">We will use a global F-test to evaluate the joint significance of all the predictors in the model; a low p-value indicates that at least some of the predictors contribute to the prediction in a way that is not random. </w:t>
       </w:r>
     </w:p>
     <w:p>
       <w:pPr>
-        <w:jc w:val="both"/>
-        <w:rPr>
-          <w:rFonts w:ascii="Times New Roman" w:hAnsi="Times New Roman" w:cs="Times New Roman"/>
-          <w:sz w:val="22"/>
-          <w:szCs w:val="22"/>
+        <w:rPr>
+          <w:rFonts w:ascii="Times New Roman" w:hAnsi="Times New Roman" w:cs="Times New Roman"/>
+          <w:sz w:val="22"/>
+          <w:szCs w:val="22"/>
+          <w:lang w:val="en-GB"/>
         </w:rPr>
       </w:pPr>
-      <w:r>
-        <w:rPr>
-          <w:rFonts w:ascii="Times New Roman" w:hAnsi="Times New Roman" w:cs="Times New Roman"/>
-          <w:sz w:val="22"/>
-          <w:szCs w:val="22"/>
-        </w:rPr>
-        <w:t>A more detailed correlation analysis will follow, including contingency tables, heatmaps, and additional techniques to investigate both linear and non-linear dependencies among features.</w:t>
+      <w:proofErr w:type="gramStart"/>
+      <w:r>
+        <w:rPr>
+          <w:rFonts w:ascii="Times New Roman" w:hAnsi="Times New Roman" w:cs="Times New Roman"/>
+          <w:sz w:val="22"/>
+          <w:szCs w:val="22"/>
+          <w:lang w:val="en-GB"/>
+        </w:rPr>
+        <w:t>In order to</w:t>
+      </w:r>
+      <w:proofErr w:type="gramEnd"/>
+      <w:r>
+        <w:rPr>
+          <w:rFonts w:ascii="Times New Roman" w:hAnsi="Times New Roman" w:cs="Times New Roman"/>
+          <w:sz w:val="22"/>
+          <w:szCs w:val="22"/>
+          <w:lang w:val="en-GB"/>
+        </w:rPr>
+        <w:t xml:space="preserve"> solve also a classification problem, w</w:t>
+      </w:r>
+      <w:r>
+        <w:rPr>
+          <w:rFonts w:ascii="Times New Roman" w:hAnsi="Times New Roman" w:cs="Times New Roman"/>
+          <w:sz w:val="22"/>
+          <w:szCs w:val="22"/>
+          <w:lang w:val="en-GB"/>
+        </w:rPr>
+        <w:t>e will train a Random Forest model to predict a binary categorical variable</w:t>
+      </w:r>
+      <w:r>
+        <w:rPr>
+          <w:rFonts w:ascii="Times New Roman" w:hAnsi="Times New Roman" w:cs="Times New Roman"/>
+          <w:sz w:val="22"/>
+          <w:szCs w:val="22"/>
+          <w:lang w:val="en-GB"/>
+        </w:rPr>
+        <w:t>,</w:t>
+      </w:r>
+      <w:r>
+        <w:rPr>
+          <w:rFonts w:ascii="Times New Roman" w:hAnsi="Times New Roman" w:cs="Times New Roman"/>
+          <w:sz w:val="22"/>
+          <w:szCs w:val="22"/>
+          <w:lang w:val="en-GB"/>
+        </w:rPr>
+        <w:t xml:space="preserve"> enhanc</w:t>
+      </w:r>
+      <w:r>
+        <w:rPr>
+          <w:rFonts w:ascii="Times New Roman" w:hAnsi="Times New Roman" w:cs="Times New Roman"/>
+          <w:sz w:val="22"/>
+          <w:szCs w:val="22"/>
+          <w:lang w:val="en-GB"/>
+        </w:rPr>
+        <w:t>ing</w:t>
+      </w:r>
+      <w:r>
+        <w:rPr>
+          <w:rFonts w:ascii="Times New Roman" w:hAnsi="Times New Roman" w:cs="Times New Roman"/>
+          <w:sz w:val="22"/>
+          <w:szCs w:val="22"/>
+          <w:lang w:val="en-GB"/>
+        </w:rPr>
+        <w:t xml:space="preserve"> our analysis and tak</w:t>
+      </w:r>
+      <w:r>
+        <w:rPr>
+          <w:rFonts w:ascii="Times New Roman" w:hAnsi="Times New Roman" w:cs="Times New Roman"/>
+          <w:sz w:val="22"/>
+          <w:szCs w:val="22"/>
+          <w:lang w:val="en-GB"/>
+        </w:rPr>
+        <w:t>ing</w:t>
+      </w:r>
+      <w:r>
+        <w:rPr>
+          <w:rFonts w:ascii="Times New Roman" w:hAnsi="Times New Roman" w:cs="Times New Roman"/>
+          <w:sz w:val="22"/>
+          <w:szCs w:val="22"/>
+          <w:lang w:val="en-GB"/>
+        </w:rPr>
+        <w:t xml:space="preserve"> advantage of a non-linear approach. Here, the continuous variable used in the regression will be converted into the target variable, and a threshold will be applied to produce a binary classification that will differentiate</w:t>
+      </w:r>
+      <w:r>
+        <w:rPr>
+          <w:rFonts w:ascii="Times New Roman" w:hAnsi="Times New Roman" w:cs="Times New Roman"/>
+          <w:sz w:val="22"/>
+          <w:szCs w:val="22"/>
+          <w:lang w:val="en-GB"/>
+        </w:rPr>
+        <w:t xml:space="preserve"> </w:t>
+      </w:r>
+      <w:r>
+        <w:rPr>
+          <w:rFonts w:ascii="Times New Roman" w:hAnsi="Times New Roman" w:cs="Times New Roman"/>
+          <w:sz w:val="22"/>
+          <w:szCs w:val="22"/>
+          <w:lang w:val="en-GB"/>
+        </w:rPr>
+        <w:t>between high and low accident probability.</w:t>
       </w:r>
     </w:p>
     <w:p>
       <w:pPr>
-        <w:jc w:val="both"/>
         <w:rPr>
           <w:rFonts w:ascii="Times New Roman" w:hAnsi="Times New Roman" w:cs="Times New Roman"/>
           <w:sz w:val="22"/>
@@ -261,12 +680,12 @@
           <w:sz w:val="22"/>
           <w:szCs w:val="22"/>
         </w:rPr>
-        <w:t>Regarding the modelling phase, we are evaluating several regression approaches, including Ordinary Least Squares (OLS), Ridge, Lasso, and Elastic Net. Because we are using only the training dataset—due to the absence of labels in the Kaggle test set—we will split the data internally and rely on cross-validation techniques to assess model performance and ensure reliable generalization.</w:t>
+        <w:lastRenderedPageBreak/>
+        <w:t>After verifying the balance of the resulting classes, if required, we will apply stratification techniques in the data split or class weighting to ensure the model is not biased toward the majority class. We will use stratified k-fold cross-validation, where each fold will preserve the proportion of classes, to obtain robust performance estimates and reduce the risk of overfitting.</w:t>
       </w:r>
     </w:p>
     <w:p>
       <w:pPr>
-        <w:jc w:val="both"/>
         <w:rPr>
           <w:rFonts w:ascii="Times New Roman" w:hAnsi="Times New Roman" w:cs="Times New Roman"/>
           <w:sz w:val="22"/>
@@ -279,7 +698,63 @@
           <w:sz w:val="22"/>
           <w:szCs w:val="22"/>
         </w:rPr>
-        <w:t>To assess the performance of our models, we will define an evaluation framework consistent with the nature of our prediction task. Since the target variable represents the likelihood of an accident, our primary metric will be the Mean Squared Error (MSE), which naturally captures the discrepancy between predicted and actual probabilities. We will complement this with additional metrics such as Mean Absolute Error (MAE) and the coefficient of determination (R²) to obtain a more complete picture of model accuracy and robustness. The evaluation will be conducted through cross-validation on the internally split training data, ensuring that the results do not depend on a single partition and that the models generalize effectively. This framework will allow us to compare the different approaches (OLS, Ridge, Lasso, Elastic Net) and select the one offering the best balance between predictive performance and model complexity.</w:t>
+        <w:t>After</w:t>
+      </w:r>
+      <w:r>
+        <w:rPr>
+          <w:rFonts w:ascii="Times New Roman" w:hAnsi="Times New Roman" w:cs="Times New Roman"/>
+          <w:sz w:val="22"/>
+          <w:szCs w:val="22"/>
+        </w:rPr>
+        <w:t xml:space="preserve"> us</w:t>
+      </w:r>
+      <w:r>
+        <w:rPr>
+          <w:rFonts w:ascii="Times New Roman" w:hAnsi="Times New Roman" w:cs="Times New Roman"/>
+          <w:sz w:val="22"/>
+          <w:szCs w:val="22"/>
+        </w:rPr>
+        <w:t>ing</w:t>
+      </w:r>
+      <w:r>
+        <w:rPr>
+          <w:rFonts w:ascii="Times New Roman" w:hAnsi="Times New Roman" w:cs="Times New Roman"/>
+          <w:sz w:val="22"/>
+          <w:szCs w:val="22"/>
+        </w:rPr>
+        <w:t xml:space="preserve"> Grid Search or Randomized Search to optimize the hyperparameters</w:t>
+      </w:r>
+      <w:r>
+        <w:rPr>
+          <w:rFonts w:ascii="Times New Roman" w:hAnsi="Times New Roman" w:cs="Times New Roman"/>
+          <w:sz w:val="22"/>
+          <w:szCs w:val="22"/>
+        </w:rPr>
+        <w:t>, w</w:t>
+      </w:r>
+      <w:r>
+        <w:rPr>
+          <w:rFonts w:ascii="Times New Roman" w:hAnsi="Times New Roman" w:cs="Times New Roman"/>
+          <w:sz w:val="22"/>
+          <w:szCs w:val="22"/>
+        </w:rPr>
+        <w:t>e will use metrics that are appropriate for the degree of dataset balance to assess model performance. For balanced datasets, we will use accuracy and macro-F1, and for imbalanced datasets, we will use ROC-AUC</w:t>
+      </w:r>
+      <w:r>
+        <w:rPr>
+          <w:rFonts w:ascii="Times New Roman" w:hAnsi="Times New Roman" w:cs="Times New Roman"/>
+          <w:sz w:val="22"/>
+          <w:szCs w:val="22"/>
+        </w:rPr>
+        <w:t xml:space="preserve"> </w:t>
+      </w:r>
+      <w:r>
+        <w:rPr>
+          <w:rFonts w:ascii="Times New Roman" w:hAnsi="Times New Roman" w:cs="Times New Roman"/>
+          <w:sz w:val="22"/>
+          <w:szCs w:val="22"/>
+        </w:rPr>
+        <w:t>and balanced accuracy. By analyzing the confusion matrix, we will be able to identify the model's weak points and highlight classification errors by class.</w:t>
       </w:r>
     </w:p>
     <w:p>
@@ -288,9 +763,58 @@
           <w:rFonts w:ascii="Times New Roman" w:hAnsi="Times New Roman" w:cs="Times New Roman"/>
           <w:sz w:val="22"/>
           <w:szCs w:val="22"/>
-          <w:lang w:val="it-IT"/>
         </w:rPr>
       </w:pPr>
+      <w:r>
+        <w:rPr>
+          <w:rFonts w:ascii="Times New Roman" w:hAnsi="Times New Roman" w:cs="Times New Roman"/>
+          <w:sz w:val="22"/>
+          <w:szCs w:val="22"/>
+        </w:rPr>
+        <w:t xml:space="preserve">We will use </w:t>
+      </w:r>
+      <w:r>
+        <w:rPr>
+          <w:rFonts w:ascii="Times New Roman" w:hAnsi="Times New Roman" w:cs="Times New Roman"/>
+          <w:sz w:val="22"/>
+          <w:szCs w:val="22"/>
+        </w:rPr>
+        <w:t>several</w:t>
+      </w:r>
+      <w:r>
+        <w:rPr>
+          <w:rFonts w:ascii="Times New Roman" w:hAnsi="Times New Roman" w:cs="Times New Roman"/>
+          <w:sz w:val="22"/>
+          <w:szCs w:val="22"/>
+        </w:rPr>
+        <w:t xml:space="preserve"> contemporary methods to interpret our Random Forest model </w:t>
+      </w:r>
+      <w:proofErr w:type="gramStart"/>
+      <w:r>
+        <w:rPr>
+          <w:rFonts w:ascii="Times New Roman" w:hAnsi="Times New Roman" w:cs="Times New Roman"/>
+          <w:sz w:val="22"/>
+          <w:szCs w:val="22"/>
+        </w:rPr>
+        <w:t>in order to</w:t>
+      </w:r>
+      <w:proofErr w:type="gramEnd"/>
+      <w:r>
+        <w:rPr>
+          <w:rFonts w:ascii="Times New Roman" w:hAnsi="Times New Roman" w:cs="Times New Roman"/>
+          <w:sz w:val="22"/>
+          <w:szCs w:val="22"/>
+        </w:rPr>
+        <w:t xml:space="preserve"> determine the significance and contributions of each feature. We will randomly permute feature values and track the resulting decline in prediction accuracy to determine the influence of each feature on model performance using permutation importance as our main metric.</w:t>
+      </w:r>
+      <w:r>
+        <w:rPr>
+          <w:rFonts w:ascii="Times New Roman" w:hAnsi="Times New Roman" w:cs="Times New Roman"/>
+          <w:sz w:val="22"/>
+          <w:szCs w:val="22"/>
+        </w:rPr>
+        <w:t xml:space="preserve"> </w:t>
+      </w:r>
     </w:p>
     <w:p>
       <w:pPr>
@@ -298,6 +822,77 @@
           <w:rFonts w:ascii="Times New Roman" w:hAnsi="Times New Roman" w:cs="Times New Roman"/>
           <w:sz w:val="22"/>
           <w:szCs w:val="22"/>
+        </w:rPr>
+      </w:pPr>
+      <w:r>
+        <w:rPr>
+          <w:rFonts w:ascii="Times New Roman" w:hAnsi="Times New Roman" w:cs="Times New Roman"/>
+          <w:sz w:val="22"/>
+          <w:szCs w:val="22"/>
+        </w:rPr>
+        <w:t>The marginal contributions of each feature for individual predictions will be examined using SHAP values (</w:t>
+      </w:r>
+      <w:proofErr w:type="spellStart"/>
+      <w:r>
+        <w:rPr>
+          <w:rFonts w:ascii="Times New Roman" w:hAnsi="Times New Roman" w:cs="Times New Roman"/>
+          <w:sz w:val="22"/>
+          <w:szCs w:val="22"/>
+        </w:rPr>
+        <w:t>SHapley</w:t>
+      </w:r>
+      <w:proofErr w:type="spellEnd"/>
+      <w:r>
+        <w:rPr>
+          <w:rFonts w:ascii="Times New Roman" w:hAnsi="Times New Roman" w:cs="Times New Roman"/>
+          <w:sz w:val="22"/>
+          <w:szCs w:val="22"/>
+        </w:rPr>
+        <w:t xml:space="preserve"> Additive </w:t>
+      </w:r>
+      <w:proofErr w:type="spellStart"/>
+      <w:r>
+        <w:rPr>
+          <w:rFonts w:ascii="Times New Roman" w:hAnsi="Times New Roman" w:cs="Times New Roman"/>
+          <w:sz w:val="22"/>
+          <w:szCs w:val="22"/>
+        </w:rPr>
+        <w:t>exPlanations</w:t>
+      </w:r>
+      <w:proofErr w:type="spellEnd"/>
+      <w:r>
+        <w:rPr>
+          <w:rFonts w:ascii="Times New Roman" w:hAnsi="Times New Roman" w:cs="Times New Roman"/>
+          <w:sz w:val="22"/>
+          <w:szCs w:val="22"/>
+        </w:rPr>
+        <w:t xml:space="preserve">) for a more thorough analysis. These values will then be aggregated to provide a global interpretation of which features have the greatest influence on the model and in which direction. </w:t>
+      </w:r>
+      <w:proofErr w:type="gramStart"/>
+      <w:r>
+        <w:rPr>
+          <w:rFonts w:ascii="Times New Roman" w:hAnsi="Times New Roman" w:cs="Times New Roman"/>
+          <w:sz w:val="22"/>
+          <w:szCs w:val="22"/>
+        </w:rPr>
+        <w:t>In order to</w:t>
+      </w:r>
+      <w:proofErr w:type="gramEnd"/>
+      <w:r>
+        <w:rPr>
+          <w:rFonts w:ascii="Times New Roman" w:hAnsi="Times New Roman" w:cs="Times New Roman"/>
+          <w:sz w:val="22"/>
+          <w:szCs w:val="22"/>
+        </w:rPr>
+        <w:t xml:space="preserve"> better understand how changes in particular variables impact the likelihood of accidents, we will also create Partial Dependence Plots (PDP) to show the marginal relationship between important features and model predictions. Lastly, our error analysis will reveal systematic error patterns and misclassified cases, offering insights into the limitations of the model and possible areas for improvement.</w:t>
+      </w:r>
+    </w:p>
+    <w:p>
+      <w:pPr>
+        <w:rPr>
+          <w:rFonts w:ascii="Times New Roman" w:hAnsi="Times New Roman" w:cs="Times New Roman"/>
+          <w:sz w:val="22"/>
+          <w:szCs w:val="22"/>
           <w:lang w:val="it-IT"/>
         </w:rPr>
       </w:pPr>
@@ -306,43 +901,43 @@
           <w:rFonts w:ascii="Times New Roman" w:hAnsi="Times New Roman" w:cs="Times New Roman"/>
           <w:sz w:val="22"/>
           <w:szCs w:val="22"/>
+          <w:lang w:val="en-GB"/>
+        </w:rPr>
+        <w:t xml:space="preserve">Giulio D'Amico n. </w:t>
+      </w:r>
+      <w:proofErr w:type="spellStart"/>
+      <w:r>
+        <w:rPr>
+          <w:rFonts w:ascii="Times New Roman" w:hAnsi="Times New Roman" w:cs="Times New Roman"/>
+          <w:sz w:val="22"/>
+          <w:szCs w:val="22"/>
+          <w:lang w:val="en-GB"/>
+        </w:rPr>
+        <w:t>matr</w:t>
+      </w:r>
+      <w:proofErr w:type="spellEnd"/>
+      <w:r>
+        <w:rPr>
+          <w:rFonts w:ascii="Times New Roman" w:hAnsi="Times New Roman" w:cs="Times New Roman"/>
+          <w:sz w:val="22"/>
+          <w:szCs w:val="22"/>
+          <w:lang w:val="en-GB"/>
+        </w:rPr>
+        <w:t xml:space="preserve">. </w:t>
+      </w:r>
+      <w:r>
+        <w:rPr>
+          <w:rFonts w:ascii="Times New Roman" w:hAnsi="Times New Roman" w:cs="Times New Roman"/>
+          <w:sz w:val="22"/>
+          <w:szCs w:val="22"/>
           <w:lang w:val="it-IT"/>
         </w:rPr>
-        <w:t>Giulio D'Amico</w:t>
-      </w:r>
-      <w:r>
-        <w:rPr>
-          <w:rFonts w:ascii="Times New Roman" w:hAnsi="Times New Roman" w:cs="Times New Roman"/>
-          <w:sz w:val="22"/>
-          <w:szCs w:val="22"/>
-          <w:lang w:val="it-IT"/>
-        </w:rPr>
-        <w:t xml:space="preserve"> n. </w:t>
-      </w:r>
-      <w:proofErr w:type="spellStart"/>
-      <w:r>
-        <w:rPr>
-          <w:rFonts w:ascii="Times New Roman" w:hAnsi="Times New Roman" w:cs="Times New Roman"/>
-          <w:sz w:val="22"/>
-          <w:szCs w:val="22"/>
-          <w:lang w:val="it-IT"/>
-        </w:rPr>
-        <w:t>matr</w:t>
-      </w:r>
-      <w:proofErr w:type="spellEnd"/>
-      <w:r>
-        <w:rPr>
-          <w:rFonts w:ascii="Times New Roman" w:hAnsi="Times New Roman" w:cs="Times New Roman"/>
-          <w:sz w:val="22"/>
-          <w:szCs w:val="22"/>
-          <w:lang w:val="it-IT"/>
-        </w:rPr>
-        <w:t xml:space="preserve">. 817781 </w:t>
-      </w:r>
-      <w:hyperlink r:id="rId7" w:history="1">
+        <w:t xml:space="preserve">817781 </w:t>
+      </w:r>
+      <w:hyperlink r:id="rId6" w:history="1">
         <w:r>
           <w:rPr>
-            <w:rStyle w:val="Hyperlink"/>
+            <w:rStyle w:val="Collegamentoipertestuale"/>
             <w:rFonts w:ascii="Times New Roman" w:hAnsi="Times New Roman" w:cs="Times New Roman"/>
             <w:sz w:val="22"/>
             <w:szCs w:val="22"/>
@@ -368,7 +963,25 @@
           <w:szCs w:val="22"/>
           <w:lang w:val="it-IT"/>
         </w:rPr>
-        <w:t xml:space="preserve">Filippo </w:t>
+        <w:t>Filippo Lomb</w:t>
+      </w:r>
+      <w:r>
+        <w:rPr>
+          <w:rFonts w:ascii="Times New Roman" w:hAnsi="Times New Roman" w:cs="Times New Roman"/>
+          <w:sz w:val="22"/>
+          <w:szCs w:val="22"/>
+          <w:lang w:val="it-IT"/>
+        </w:rPr>
+        <w:t>a</w:t>
+      </w:r>
+      <w:r>
+        <w:rPr>
+          <w:rFonts w:ascii="Times New Roman" w:hAnsi="Times New Roman" w:cs="Times New Roman"/>
+          <w:sz w:val="22"/>
+          <w:szCs w:val="22"/>
+          <w:lang w:val="it-IT"/>
+        </w:rPr>
+        <w:t xml:space="preserve">rdo n. </w:t>
       </w:r>
       <w:proofErr w:type="spellStart"/>
       <w:r>
@@ -378,7 +991,7 @@
           <w:szCs w:val="22"/>
           <w:lang w:val="it-IT"/>
         </w:rPr>
-        <w:t>Lomabrdo</w:t>
+        <w:t>matr</w:t>
       </w:r>
       <w:proofErr w:type="spellEnd"/>
       <w:r>
@@ -388,32 +1001,12 @@
           <w:szCs w:val="22"/>
           <w:lang w:val="it-IT"/>
         </w:rPr>
-        <w:t xml:space="preserve"> n. </w:t>
-      </w:r>
-      <w:proofErr w:type="spellStart"/>
-      <w:r>
-        <w:rPr>
-          <w:rFonts w:ascii="Times New Roman" w:hAnsi="Times New Roman" w:cs="Times New Roman"/>
-          <w:sz w:val="22"/>
-          <w:szCs w:val="22"/>
-          <w:lang w:val="it-IT"/>
-        </w:rPr>
-        <w:t>matr</w:t>
-      </w:r>
-      <w:proofErr w:type="spellEnd"/>
-      <w:r>
-        <w:rPr>
-          <w:rFonts w:ascii="Times New Roman" w:hAnsi="Times New Roman" w:cs="Times New Roman"/>
-          <w:sz w:val="22"/>
-          <w:szCs w:val="22"/>
-          <w:lang w:val="it-IT"/>
-        </w:rPr>
         <w:t xml:space="preserve">. 819621 </w:t>
       </w:r>
-      <w:hyperlink r:id="rId8" w:history="1">
+      <w:hyperlink r:id="rId7" w:history="1">
         <w:r>
           <w:rPr>
-            <w:rStyle w:val="Hyperlink"/>
+            <w:rStyle w:val="Collegamentoipertestuale"/>
             <w:rFonts w:ascii="Times New Roman" w:hAnsi="Times New Roman" w:cs="Times New Roman"/>
             <w:sz w:val="22"/>
             <w:szCs w:val="22"/>
@@ -461,10 +1054,10 @@
         </w:rPr>
         <w:t xml:space="preserve">. 808691 </w:t>
       </w:r>
-      <w:hyperlink r:id="rId9" w:history="1">
+      <w:hyperlink r:id="rId8" w:history="1">
         <w:r>
           <w:rPr>
-            <w:rStyle w:val="Hyperlink"/>
+            <w:rStyle w:val="Collegamentoipertestuale"/>
             <w:rFonts w:ascii="Times New Roman" w:hAnsi="Times New Roman" w:cs="Times New Roman"/>
             <w:sz w:val="22"/>
             <w:szCs w:val="22"/>
@@ -512,10 +1105,10 @@
         </w:rPr>
         <w:t xml:space="preserve">. 821281 </w:t>
       </w:r>
-      <w:hyperlink r:id="rId10" w:history="1">
+      <w:hyperlink r:id="rId9" w:history="1">
         <w:r>
           <w:rPr>
-            <w:rStyle w:val="Hyperlink"/>
+            <w:rStyle w:val="Collegamentoipertestuale"/>
             <w:rFonts w:ascii="Times New Roman" w:hAnsi="Times New Roman" w:cs="Times New Roman"/>
             <w:sz w:val="22"/>
             <w:szCs w:val="22"/>
@@ -992,18 +1585,18 @@
     <w:lsdException w:name="Unresolved Mention" w:semiHidden="1" w:unhideWhenUsed="1"/>
     <w:lsdException w:name="Smart Link" w:semiHidden="1" w:unhideWhenUsed="1"/>
   </w:latentStyles>
-  <w:style w:type="paragraph" w:default="1" w:styleId="Normal">
+  <w:style w:type="paragraph" w:default="1" w:styleId="Normale">
     <w:name w:val="Normal"/>
     <w:qFormat/>
     <w:rPr>
       <w:lang w:val="en-US"/>
     </w:rPr>
   </w:style>
-  <w:style w:type="paragraph" w:styleId="Heading1">
+  <w:style w:type="paragraph" w:styleId="Titolo1">
     <w:name w:val="heading 1"/>
-    <w:basedOn w:val="Normal"/>
-    <w:next w:val="Normal"/>
-    <w:link w:val="Heading1Char"/>
+    <w:basedOn w:val="Normale"/>
+    <w:next w:val="Normale"/>
+    <w:link w:val="Titolo1Carattere"/>
     <w:uiPriority w:val="9"/>
     <w:qFormat/>
     <w:rsid w:val="005E32C6"/>
@@ -1020,11 +1613,11 @@
       <w:szCs w:val="40"/>
     </w:rPr>
   </w:style>
-  <w:style w:type="paragraph" w:styleId="Heading2">
+  <w:style w:type="paragraph" w:styleId="Titolo2">
     <w:name w:val="heading 2"/>
-    <w:basedOn w:val="Normal"/>
-    <w:next w:val="Normal"/>
-    <w:link w:val="Heading2Char"/>
+    <w:basedOn w:val="Normale"/>
+    <w:next w:val="Normale"/>
+    <w:link w:val="Titolo2Carattere"/>
     <w:uiPriority w:val="9"/>
     <w:semiHidden/>
     <w:unhideWhenUsed/>
@@ -1043,11 +1636,11 @@
       <w:szCs w:val="32"/>
     </w:rPr>
   </w:style>
-  <w:style w:type="paragraph" w:styleId="Heading3">
+  <w:style w:type="paragraph" w:styleId="Titolo3">
     <w:name w:val="heading 3"/>
-    <w:basedOn w:val="Normal"/>
-    <w:next w:val="Normal"/>
-    <w:link w:val="Heading3Char"/>
+    <w:basedOn w:val="Normale"/>
+    <w:next w:val="Normale"/>
+    <w:link w:val="Titolo3Carattere"/>
     <w:uiPriority w:val="9"/>
     <w:semiHidden/>
     <w:unhideWhenUsed/>
@@ -1066,11 +1659,11 @@
       <w:szCs w:val="28"/>
     </w:rPr>
   </w:style>
-  <w:style w:type="paragraph" w:styleId="Heading4">
+  <w:style w:type="paragraph" w:styleId="Titolo4">
     <w:name w:val="heading 4"/>
-    <w:basedOn w:val="Normal"/>
-    <w:next w:val="Normal"/>
-    <w:link w:val="Heading4Char"/>
+    <w:basedOn w:val="Normale"/>
+    <w:next w:val="Normale"/>
+    <w:link w:val="Titolo4Carattere"/>
     <w:uiPriority w:val="9"/>
     <w:semiHidden/>
     <w:unhideWhenUsed/>
@@ -1089,11 +1682,11 @@
       <w:color w:val="0F4761" w:themeColor="accent1" w:themeShade="BF"/>
     </w:rPr>
   </w:style>
-  <w:style w:type="paragraph" w:styleId="Heading5">
+  <w:style w:type="paragraph" w:styleId="Titolo5">
     <w:name w:val="heading 5"/>
-    <w:basedOn w:val="Normal"/>
-    <w:next w:val="Normal"/>
-    <w:link w:val="Heading5Char"/>
+    <w:basedOn w:val="Normale"/>
+    <w:next w:val="Normale"/>
+    <w:link w:val="Titolo5Carattere"/>
     <w:uiPriority w:val="9"/>
     <w:semiHidden/>
     <w:unhideWhenUsed/>
@@ -1110,11 +1703,11 @@
       <w:color w:val="0F4761" w:themeColor="accent1" w:themeShade="BF"/>
     </w:rPr>
   </w:style>
-  <w:style w:type="paragraph" w:styleId="Heading6">
+  <w:style w:type="paragraph" w:styleId="Titolo6">
     <w:name w:val="heading 6"/>
-    <w:basedOn w:val="Normal"/>
-    <w:next w:val="Normal"/>
-    <w:link w:val="Heading6Char"/>
+    <w:basedOn w:val="Normale"/>
+    <w:next w:val="Normale"/>
+    <w:link w:val="Titolo6Carattere"/>
     <w:uiPriority w:val="9"/>
     <w:semiHidden/>
     <w:unhideWhenUsed/>
@@ -1133,11 +1726,11 @@
       <w:color w:val="595959" w:themeColor="text1" w:themeTint="A6"/>
     </w:rPr>
   </w:style>
-  <w:style w:type="paragraph" w:styleId="Heading7">
+  <w:style w:type="paragraph" w:styleId="Titolo7">
     <w:name w:val="heading 7"/>
-    <w:basedOn w:val="Normal"/>
-    <w:next w:val="Normal"/>
-    <w:link w:val="Heading7Char"/>
+    <w:basedOn w:val="Normale"/>
+    <w:next w:val="Normale"/>
+    <w:link w:val="Titolo7Carattere"/>
     <w:uiPriority w:val="9"/>
     <w:semiHidden/>
     <w:unhideWhenUsed/>
@@ -1154,11 +1747,11 @@
       <w:color w:val="595959" w:themeColor="text1" w:themeTint="A6"/>
     </w:rPr>
   </w:style>
-  <w:style w:type="paragraph" w:styleId="Heading8">
+  <w:style w:type="paragraph" w:styleId="Titolo8">
     <w:name w:val="heading 8"/>
-    <w:basedOn w:val="Normal"/>
-    <w:next w:val="Normal"/>
-    <w:link w:val="Heading8Char"/>
+    <w:basedOn w:val="Normale"/>
+    <w:next w:val="Normale"/>
+    <w:link w:val="Titolo8Carattere"/>
     <w:uiPriority w:val="9"/>
     <w:semiHidden/>
     <w:unhideWhenUsed/>
@@ -1177,11 +1770,11 @@
       <w:color w:val="272727" w:themeColor="text1" w:themeTint="D8"/>
     </w:rPr>
   </w:style>
-  <w:style w:type="paragraph" w:styleId="Heading9">
+  <w:style w:type="paragraph" w:styleId="Titolo9">
     <w:name w:val="heading 9"/>
-    <w:basedOn w:val="Normal"/>
-    <w:next w:val="Normal"/>
-    <w:link w:val="Heading9Char"/>
+    <w:basedOn w:val="Normale"/>
+    <w:next w:val="Normale"/>
+    <w:link w:val="Titolo9Carattere"/>
     <w:uiPriority w:val="9"/>
     <w:semiHidden/>
     <w:unhideWhenUsed/>
@@ -1198,12 +1791,12 @@
       <w:color w:val="272727" w:themeColor="text1" w:themeTint="D8"/>
     </w:rPr>
   </w:style>
-  <w:style w:type="character" w:default="1" w:styleId="DefaultParagraphFont">
+  <w:style w:type="character" w:default="1" w:styleId="Carpredefinitoparagrafo">
     <w:name w:val="Default Paragraph Font"/>
     <w:uiPriority w:val="1"/>
     <w:unhideWhenUsed/>
   </w:style>
-  <w:style w:type="table" w:default="1" w:styleId="TableNormal">
+  <w:style w:type="table" w:default="1" w:styleId="Tabellanormale">
     <w:name w:val="Normal Table"/>
     <w:uiPriority w:val="99"/>
     <w:semiHidden/>
@@ -1218,16 +1811,16 @@
       </w:tblCellMar>
     </w:tblPr>
   </w:style>
-  <w:style w:type="numbering" w:default="1" w:styleId="NoList">
+  <w:style w:type="numbering" w:default="1" w:styleId="Nessunelenco">
     <w:name w:val="No List"/>
     <w:uiPriority w:val="99"/>
     <w:semiHidden/>
     <w:unhideWhenUsed/>
   </w:style>
-  <w:style w:type="character" w:customStyle="1" w:styleId="Heading1Char">
-    <w:name w:val="Heading 1 Char"/>
-    <w:basedOn w:val="DefaultParagraphFont"/>
-    <w:link w:val="Heading1"/>
+  <w:style w:type="character" w:customStyle="1" w:styleId="Titolo1Carattere">
+    <w:name w:val="Titolo 1 Carattere"/>
+    <w:basedOn w:val="Carpredefinitoparagrafo"/>
+    <w:link w:val="Titolo1"/>
     <w:uiPriority w:val="9"/>
     <w:rsid w:val="005E32C6"/>
     <w:rPr>
@@ -1238,10 +1831,10 @@
       <w:lang w:val="en-US"/>
     </w:rPr>
   </w:style>
-  <w:style w:type="character" w:customStyle="1" w:styleId="Heading2Char">
-    <w:name w:val="Heading 2 Char"/>
-    <w:basedOn w:val="DefaultParagraphFont"/>
-    <w:link w:val="Heading2"/>
+  <w:style w:type="character" w:customStyle="1" w:styleId="Titolo2Carattere">
+    <w:name w:val="Titolo 2 Carattere"/>
+    <w:basedOn w:val="Carpredefinitoparagrafo"/>
+    <w:link w:val="Titolo2"/>
     <w:uiPriority w:val="9"/>
     <w:semiHidden/>
     <w:rsid w:val="005E32C6"/>
@@ -1253,10 +1846,10 @@
       <w:lang w:val="en-US"/>
     </w:rPr>
   </w:style>
-  <w:style w:type="character" w:customStyle="1" w:styleId="Heading3Char">
-    <w:name w:val="Heading 3 Char"/>
-    <w:basedOn w:val="DefaultParagraphFont"/>
-    <w:link w:val="Heading3"/>
+  <w:style w:type="character" w:customStyle="1" w:styleId="Titolo3Carattere">
+    <w:name w:val="Titolo 3 Carattere"/>
+    <w:basedOn w:val="Carpredefinitoparagrafo"/>
+    <w:link w:val="Titolo3"/>
     <w:uiPriority w:val="9"/>
     <w:semiHidden/>
     <w:rsid w:val="005E32C6"/>
@@ -1268,10 +1861,10 @@
       <w:lang w:val="en-US"/>
     </w:rPr>
   </w:style>
-  <w:style w:type="character" w:customStyle="1" w:styleId="Heading4Char">
-    <w:name w:val="Heading 4 Char"/>
-    <w:basedOn w:val="DefaultParagraphFont"/>
-    <w:link w:val="Heading4"/>
+  <w:style w:type="character" w:customStyle="1" w:styleId="Titolo4Carattere">
+    <w:name w:val="Titolo 4 Carattere"/>
+    <w:basedOn w:val="Carpredefinitoparagrafo"/>
+    <w:link w:val="Titolo4"/>
     <w:uiPriority w:val="9"/>
     <w:semiHidden/>
     <w:rsid w:val="005E32C6"/>
@@ -1283,10 +1876,10 @@
       <w:lang w:val="en-US"/>
     </w:rPr>
   </w:style>
-  <w:style w:type="character" w:customStyle="1" w:styleId="Heading5Char">
-    <w:name w:val="Heading 5 Char"/>
-    <w:basedOn w:val="DefaultParagraphFont"/>
-    <w:link w:val="Heading5"/>
+  <w:style w:type="character" w:customStyle="1" w:styleId="Titolo5Carattere">
+    <w:name w:val="Titolo 5 Carattere"/>
+    <w:basedOn w:val="Carpredefinitoparagrafo"/>
+    <w:link w:val="Titolo5"/>
     <w:uiPriority w:val="9"/>
     <w:semiHidden/>
     <w:rsid w:val="005E32C6"/>
@@ -1296,10 +1889,10 @@
       <w:lang w:val="en-US"/>
     </w:rPr>
   </w:style>
-  <w:style w:type="character" w:customStyle="1" w:styleId="Heading6Char">
-    <w:name w:val="Heading 6 Char"/>
-    <w:basedOn w:val="DefaultParagraphFont"/>
-    <w:link w:val="Heading6"/>
+  <w:style w:type="character" w:customStyle="1" w:styleId="Titolo6Carattere">
+    <w:name w:val="Titolo 6 Carattere"/>
+    <w:basedOn w:val="Carpredefinitoparagrafo"/>
+    <w:link w:val="Titolo6"/>
     <w:uiPriority w:val="9"/>
     <w:semiHidden/>
     <w:rsid w:val="005E32C6"/>
@@ -1311,10 +1904,10 @@
       <w:lang w:val="en-US"/>
     </w:rPr>
   </w:style>
-  <w:style w:type="character" w:customStyle="1" w:styleId="Heading7Char">
-    <w:name w:val="Heading 7 Char"/>
-    <w:basedOn w:val="DefaultParagraphFont"/>
-    <w:link w:val="Heading7"/>
+  <w:style w:type="character" w:customStyle="1" w:styleId="Titolo7Carattere">
+    <w:name w:val="Titolo 7 Carattere"/>
+    <w:basedOn w:val="Carpredefinitoparagrafo"/>
+    <w:link w:val="Titolo7"/>
     <w:uiPriority w:val="9"/>
     <w:semiHidden/>
     <w:rsid w:val="005E32C6"/>
@@ -1324,10 +1917,10 @@
       <w:lang w:val="en-US"/>
     </w:rPr>
   </w:style>
-  <w:style w:type="character" w:customStyle="1" w:styleId="Heading8Char">
-    <w:name w:val="Heading 8 Char"/>
-    <w:basedOn w:val="DefaultParagraphFont"/>
-    <w:link w:val="Heading8"/>
+  <w:style w:type="character" w:customStyle="1" w:styleId="Titolo8Carattere">
+    <w:name w:val="Titolo 8 Carattere"/>
+    <w:basedOn w:val="Carpredefinitoparagrafo"/>
+    <w:link w:val="Titolo8"/>
     <w:uiPriority w:val="9"/>
     <w:semiHidden/>
     <w:rsid w:val="005E32C6"/>
@@ -1339,10 +1932,10 @@
       <w:lang w:val="en-US"/>
     </w:rPr>
   </w:style>
-  <w:style w:type="character" w:customStyle="1" w:styleId="Heading9Char">
-    <w:name w:val="Heading 9 Char"/>
-    <w:basedOn w:val="DefaultParagraphFont"/>
-    <w:link w:val="Heading9"/>
+  <w:style w:type="character" w:customStyle="1" w:styleId="Titolo9Carattere">
+    <w:name w:val="Titolo 9 Carattere"/>
+    <w:basedOn w:val="Carpredefinitoparagrafo"/>
+    <w:link w:val="Titolo9"/>
     <w:uiPriority w:val="9"/>
     <w:semiHidden/>
     <w:rsid w:val="005E32C6"/>
@@ -1352,11 +1945,11 @@
       <w:lang w:val="en-US"/>
     </w:rPr>
   </w:style>
-  <w:style w:type="paragraph" w:styleId="Title">
+  <w:style w:type="paragraph" w:styleId="Titolo">
     <w:name w:val="Title"/>
-    <w:basedOn w:val="Normal"/>
-    <w:next w:val="Normal"/>
-    <w:link w:val="TitleChar"/>
+    <w:basedOn w:val="Normale"/>
+    <w:next w:val="Normale"/>
+    <w:link w:val="TitoloCarattere"/>
     <w:uiPriority w:val="10"/>
     <w:qFormat/>
     <w:rsid w:val="005E32C6"/>
@@ -1372,10 +1965,10 @@
       <w:szCs w:val="56"/>
     </w:rPr>
   </w:style>
-  <w:style w:type="character" w:customStyle="1" w:styleId="TitleChar">
-    <w:name w:val="Title Char"/>
-    <w:basedOn w:val="DefaultParagraphFont"/>
-    <w:link w:val="Title"/>
+  <w:style w:type="character" w:customStyle="1" w:styleId="TitoloCarattere">
+    <w:name w:val="Titolo Carattere"/>
+    <w:basedOn w:val="Carpredefinitoparagrafo"/>
+    <w:link w:val="Titolo"/>
     <w:uiPriority w:val="10"/>
     <w:rsid w:val="005E32C6"/>
     <w:rPr>
@@ -1387,11 +1980,11 @@
       <w:lang w:val="en-US"/>
     </w:rPr>
   </w:style>
-  <w:style w:type="paragraph" w:styleId="Subtitle">
+  <w:style w:type="paragraph" w:styleId="Sottotitolo">
     <w:name w:val="Subtitle"/>
-    <w:basedOn w:val="Normal"/>
-    <w:next w:val="Normal"/>
-    <w:link w:val="SubtitleChar"/>
+    <w:basedOn w:val="Normale"/>
+    <w:next w:val="Normale"/>
+    <w:link w:val="SottotitoloCarattere"/>
     <w:uiPriority w:val="11"/>
     <w:qFormat/>
     <w:rsid w:val="005E32C6"/>
@@ -1408,10 +2001,10 @@
       <w:szCs w:val="28"/>
     </w:rPr>
   </w:style>
-  <w:style w:type="character" w:customStyle="1" w:styleId="SubtitleChar">
-    <w:name w:val="Subtitle Char"/>
-    <w:basedOn w:val="DefaultParagraphFont"/>
-    <w:link w:val="Subtitle"/>
+  <w:style w:type="character" w:customStyle="1" w:styleId="SottotitoloCarattere">
+    <w:name w:val="Sottotitolo Carattere"/>
+    <w:basedOn w:val="Carpredefinitoparagrafo"/>
+    <w:link w:val="Sottotitolo"/>
     <w:uiPriority w:val="11"/>
     <w:rsid w:val="005E32C6"/>
     <w:rPr>
@@ -1423,11 +2016,11 @@
       <w:lang w:val="en-US"/>
     </w:rPr>
   </w:style>
-  <w:style w:type="paragraph" w:styleId="Quote">
+  <w:style w:type="paragraph" w:styleId="Citazione">
     <w:name w:val="Quote"/>
-    <w:basedOn w:val="Normal"/>
-    <w:next w:val="Normal"/>
-    <w:link w:val="QuoteChar"/>
+    <w:basedOn w:val="Normale"/>
+    <w:next w:val="Normale"/>
+    <w:link w:val="CitazioneCarattere"/>
     <w:uiPriority w:val="29"/>
     <w:qFormat/>
     <w:rsid w:val="005E32C6"/>
@@ -1441,10 +2034,10 @@
       <w:color w:val="404040" w:themeColor="text1" w:themeTint="BF"/>
     </w:rPr>
   </w:style>
-  <w:style w:type="character" w:customStyle="1" w:styleId="QuoteChar">
-    <w:name w:val="Quote Char"/>
-    <w:basedOn w:val="DefaultParagraphFont"/>
-    <w:link w:val="Quote"/>
+  <w:style w:type="character" w:customStyle="1" w:styleId="CitazioneCarattere">
+    <w:name w:val="Citazione Carattere"/>
+    <w:basedOn w:val="Carpredefinitoparagrafo"/>
+    <w:link w:val="Citazione"/>
     <w:uiPriority w:val="29"/>
     <w:rsid w:val="005E32C6"/>
     <w:rPr>
@@ -1454,9 +2047,9 @@
       <w:lang w:val="en-US"/>
     </w:rPr>
   </w:style>
-  <w:style w:type="paragraph" w:styleId="ListParagraph">
+  <w:style w:type="paragraph" w:styleId="Paragrafoelenco">
     <w:name w:val="List Paragraph"/>
-    <w:basedOn w:val="Normal"/>
+    <w:basedOn w:val="Normale"/>
     <w:uiPriority w:val="34"/>
     <w:qFormat/>
     <w:rsid w:val="005E32C6"/>
@@ -1465,9 +2058,9 @@
       <w:contextualSpacing/>
     </w:pPr>
   </w:style>
-  <w:style w:type="character" w:styleId="IntenseEmphasis">
+  <w:style w:type="character" w:styleId="Enfasiintensa">
     <w:name w:val="Intense Emphasis"/>
-    <w:basedOn w:val="DefaultParagraphFont"/>
+    <w:basedOn w:val="Carpredefinitoparagrafo"/>
     <w:uiPriority w:val="21"/>
     <w:qFormat/>
     <w:rsid w:val="005E32C6"/>
@@ -1477,11 +2070,11 @@
       <w:color w:val="0F4761" w:themeColor="accent1" w:themeShade="BF"/>
     </w:rPr>
   </w:style>
-  <w:style w:type="paragraph" w:styleId="IntenseQuote">
+  <w:style w:type="paragraph" w:styleId="Citazioneintensa">
     <w:name w:val="Intense Quote"/>
-    <w:basedOn w:val="Normal"/>
-    <w:next w:val="Normal"/>
-    <w:link w:val="IntenseQuoteChar"/>
+    <w:basedOn w:val="Normale"/>
+    <w:next w:val="Normale"/>
+    <w:link w:val="CitazioneintensaCarattere"/>
     <w:uiPriority w:val="30"/>
     <w:qFormat/>
     <w:rsid w:val="005E32C6"/>
@@ -1500,10 +2093,10 @@
       <w:color w:val="0F4761" w:themeColor="accent1" w:themeShade="BF"/>
     </w:rPr>
   </w:style>
-  <w:style w:type="character" w:customStyle="1" w:styleId="IntenseQuoteChar">
-    <w:name w:val="Intense Quote Char"/>
-    <w:basedOn w:val="DefaultParagraphFont"/>
-    <w:link w:val="IntenseQuote"/>
+  <w:style w:type="character" w:customStyle="1" w:styleId="CitazioneintensaCarattere">
+    <w:name w:val="Citazione intensa Carattere"/>
+    <w:basedOn w:val="Carpredefinitoparagrafo"/>
+    <w:link w:val="Citazioneintensa"/>
     <w:uiPriority w:val="30"/>
     <w:rsid w:val="005E32C6"/>
     <w:rPr>
@@ -1513,9 +2106,9 @@
       <w:lang w:val="en-US"/>
     </w:rPr>
   </w:style>
-  <w:style w:type="character" w:styleId="IntenseReference">
+  <w:style w:type="character" w:styleId="Riferimentointenso">
     <w:name w:val="Intense Reference"/>
-    <w:basedOn w:val="DefaultParagraphFont"/>
+    <w:basedOn w:val="Carpredefinitoparagrafo"/>
     <w:uiPriority w:val="32"/>
     <w:qFormat/>
     <w:rsid w:val="005E32C6"/>
@@ -1527,9 +2120,9 @@
       <w:spacing w:val="5"/>
     </w:rPr>
   </w:style>
-  <w:style w:type="character" w:styleId="Hyperlink">
+  <w:style w:type="character" w:styleId="Collegamentoipertestuale">
     <w:name w:val="Hyperlink"/>
-    <w:basedOn w:val="DefaultParagraphFont"/>
+    <w:basedOn w:val="Carpredefinitoparagrafo"/>
     <w:uiPriority w:val="99"/>
     <w:unhideWhenUsed/>
     <w:rsid w:val="005E32C6"/>
@@ -1538,9 +2131,9 @@
       <w:u w:val="single"/>
     </w:rPr>
   </w:style>
-  <w:style w:type="character" w:styleId="UnresolvedMention">
+  <w:style w:type="character" w:styleId="Menzionenonrisolta">
     <w:name w:val="Unresolved Mention"/>
-    <w:basedOn w:val="DefaultParagraphFont"/>
+    <w:basedOn w:val="Carpredefinitoparagrafo"/>
     <w:uiPriority w:val="99"/>
     <w:semiHidden/>
     <w:unhideWhenUsed/>
@@ -1550,9 +2143,9 @@
       <w:shd w:val="clear" w:color="auto" w:fill="E1DFDD"/>
     </w:rPr>
   </w:style>
-  <w:style w:type="character" w:styleId="FollowedHyperlink">
+  <w:style w:type="character" w:styleId="Collegamentovisitato">
     <w:name w:val="FollowedHyperlink"/>
-    <w:basedOn w:val="DefaultParagraphFont"/>
+    <w:basedOn w:val="Carpredefinitoparagrafo"/>
     <w:uiPriority w:val="99"/>
     <w:semiHidden/>
     <w:unhideWhenUsed/>
@@ -1562,10 +2155,10 @@
       <w:u w:val="single"/>
     </w:rPr>
   </w:style>
-  <w:style w:type="paragraph" w:styleId="Header">
+  <w:style w:type="paragraph" w:styleId="Intestazione">
     <w:name w:val="header"/>
-    <w:basedOn w:val="Normal"/>
-    <w:link w:val="HeaderChar"/>
+    <w:basedOn w:val="Normale"/>
+    <w:link w:val="IntestazioneCarattere"/>
     <w:uiPriority w:val="99"/>
     <w:unhideWhenUsed/>
     <w:rsid w:val="000A70A8"/>
@@ -1577,20 +2170,20 @@
       <w:spacing w:after="0" w:line="240" w:lineRule="auto"/>
     </w:pPr>
   </w:style>
-  <w:style w:type="character" w:customStyle="1" w:styleId="HeaderChar">
-    <w:name w:val="Header Char"/>
-    <w:basedOn w:val="DefaultParagraphFont"/>
-    <w:link w:val="Header"/>
+  <w:style w:type="character" w:customStyle="1" w:styleId="IntestazioneCarattere">
+    <w:name w:val="Intestazione Carattere"/>
+    <w:basedOn w:val="Carpredefinitoparagrafo"/>
+    <w:link w:val="Intestazione"/>
     <w:uiPriority w:val="99"/>
     <w:rsid w:val="000A70A8"/>
     <w:rPr>
       <w:lang w:val="en-US"/>
     </w:rPr>
   </w:style>
-  <w:style w:type="paragraph" w:styleId="Footer">
+  <w:style w:type="paragraph" w:styleId="Pidipagina">
     <w:name w:val="footer"/>
-    <w:basedOn w:val="Normal"/>
-    <w:link w:val="FooterChar"/>
+    <w:basedOn w:val="Normale"/>
+    <w:link w:val="PidipaginaCarattere"/>
     <w:uiPriority w:val="99"/>
     <w:unhideWhenUsed/>
     <w:rsid w:val="000A70A8"/>
@@ -1602,10 +2195,10 @@
       <w:spacing w:after="0" w:line="240" w:lineRule="auto"/>
     </w:pPr>
   </w:style>
-  <w:style w:type="character" w:customStyle="1" w:styleId="FooterChar">
-    <w:name w:val="Footer Char"/>
-    <w:basedOn w:val="DefaultParagraphFont"/>
-    <w:link w:val="Footer"/>
+  <w:style w:type="character" w:customStyle="1" w:styleId="PidipaginaCarattere">
+    <w:name w:val="Piè di pagina Carattere"/>
+    <w:basedOn w:val="Carpredefinitoparagrafo"/>
+    <w:link w:val="Pidipagina"/>
     <w:uiPriority w:val="99"/>
     <w:rsid w:val="000A70A8"/>
     <w:rPr>

</xml_diff>